<commit_message>
Map updated to now work with heat
</commit_message>
<xml_diff>
--- a/Flow data - Union St/SCOOT Loop Locations.docx
+++ b/Flow data - Union St/SCOOT Loop Locations.docx
@@ -1,6 +1,6 @@
 
 <file path=word/document.xml><?xml version="1.0" encoding="utf-8"?>
-<w:document xmlns:wpc="http://schemas.microsoft.com/office/word/2010/wordprocessingCanvas" xmlns:cx="http://schemas.microsoft.com/office/drawing/2014/chartex" xmlns:cx1="http://schemas.microsoft.com/office/drawing/2015/9/8/chartex" xmlns:cx2="http://schemas.microsoft.com/office/drawing/2015/10/21/chartex" xmlns:cx3="http://schemas.microsoft.com/office/drawing/2016/5/9/chartex" xmlns:cx4="http://schemas.microsoft.com/office/drawing/2016/5/10/chartex" xmlns:cx5="http://schemas.microsoft.com/office/drawing/2016/5/11/chartex" xmlns:cx6="http://schemas.microsoft.com/office/drawing/2016/5/12/chartex" xmlns:cx7="http://schemas.microsoft.com/office/drawing/2016/5/13/chartex" xmlns:cx8="http://schemas.microsoft.com/office/drawing/2016/5/14/chartex" xmlns:mc="http://schemas.openxmlformats.org/markup-compatibility/2006" xmlns:aink="http://schemas.microsoft.com/office/drawing/2016/ink" xmlns:am3d="http://schemas.microsoft.com/office/drawing/2017/model3d" xmlns:o="urn:schemas-microsoft-com:office:office" xmlns:r="http://schemas.openxmlformats.org/officeDocument/2006/relationships" xmlns:m="http://schemas.openxmlformats.org/officeDocument/2006/math" xmlns:v="urn:schemas-microsoft-com:vml" xmlns:wp14="http://schemas.microsoft.com/office/word/2010/wordprocessingDrawing" xmlns:wp="http://schemas.openxmlformats.org/drawingml/2006/wordprocessingDrawing" xmlns:w10="urn:schemas-microsoft-com:office:word" xmlns:w="http://schemas.openxmlformats.org/wordprocessingml/2006/main" xmlns:w14="http://schemas.microsoft.com/office/word/2010/wordml" xmlns:w15="http://schemas.microsoft.com/office/word/2012/wordml" xmlns:w16cex="http://schemas.microsoft.com/office/word/2018/wordml/cex" xmlns:w16cid="http://schemas.microsoft.com/office/word/2016/wordml/cid" xmlns:w16="http://schemas.microsoft.com/office/word/2018/wordml" xmlns:w16se="http://schemas.microsoft.com/office/word/2015/wordml/symex" xmlns:wpg="http://schemas.microsoft.com/office/word/2010/wordprocessingGroup" xmlns:wpi="http://schemas.microsoft.com/office/word/2010/wordprocessingInk" xmlns:wne="http://schemas.microsoft.com/office/word/2006/wordml" xmlns:wps="http://schemas.microsoft.com/office/word/2010/wordprocessingShape" mc:Ignorable="w14 w15 w16se w16cid w16 w16cex wp14">
+<w:document xmlns:wpc="http://schemas.microsoft.com/office/word/2010/wordprocessingCanvas" xmlns:cx="http://schemas.microsoft.com/office/drawing/2014/chartex" xmlns:cx1="http://schemas.microsoft.com/office/drawing/2015/9/8/chartex" xmlns:cx2="http://schemas.microsoft.com/office/drawing/2015/10/21/chartex" xmlns:cx3="http://schemas.microsoft.com/office/drawing/2016/5/9/chartex" xmlns:cx4="http://schemas.microsoft.com/office/drawing/2016/5/10/chartex" xmlns:cx5="http://schemas.microsoft.com/office/drawing/2016/5/11/chartex" xmlns:cx6="http://schemas.microsoft.com/office/drawing/2016/5/12/chartex" xmlns:cx7="http://schemas.microsoft.com/office/drawing/2016/5/13/chartex" xmlns:cx8="http://schemas.microsoft.com/office/drawing/2016/5/14/chartex" xmlns:mc="http://schemas.openxmlformats.org/markup-compatibility/2006" xmlns:aink="http://schemas.microsoft.com/office/drawing/2016/ink" xmlns:am3d="http://schemas.microsoft.com/office/drawing/2017/model3d" xmlns:o="urn:schemas-microsoft-com:office:office" xmlns:r="http://schemas.openxmlformats.org/officeDocument/2006/relationships" xmlns:m="http://schemas.openxmlformats.org/officeDocument/2006/math" xmlns:v="urn:schemas-microsoft-com:vml" xmlns:wp14="http://schemas.microsoft.com/office/word/2010/wordprocessingDrawing" xmlns:wp="http://schemas.openxmlformats.org/drawingml/2006/wordprocessingDrawing" xmlns:w10="urn:schemas-microsoft-com:office:word" xmlns:w="http://schemas.openxmlformats.org/wordprocessingml/2006/main" xmlns:w14="http://schemas.microsoft.com/office/word/2010/wordml" xmlns:w15="http://schemas.microsoft.com/office/word/2012/wordml" xmlns:w16cex="http://schemas.microsoft.com/office/word/2018/wordml/cex" xmlns:w16cid="http://schemas.microsoft.com/office/word/2016/wordml/cid" xmlns:w16="http://schemas.microsoft.com/office/word/2018/wordml" xmlns:w16sdtdh="http://schemas.microsoft.com/office/word/2020/wordml/sdtdatahash" xmlns:w16se="http://schemas.microsoft.com/office/word/2015/wordml/symex" xmlns:wpg="http://schemas.microsoft.com/office/word/2010/wordprocessingGroup" xmlns:wpi="http://schemas.microsoft.com/office/word/2010/wordprocessingInk" xmlns:wne="http://schemas.microsoft.com/office/word/2006/wordml" xmlns:wps="http://schemas.microsoft.com/office/word/2010/wordprocessingShape" mc:Ignorable="w14 w15 w16se w16cid w16 w16cex w16sdtdh wp14">
   <w:body>
     <w:p>
       <w:r>
@@ -9,13 +9,29 @@
     </w:p>
     <w:p>
       <w:r>
+        <w:t>Latitude</w:t>
+      </w:r>
+    </w:p>
+    <w:p>
+      <w:r>
+        <w:t>Longitude</w:t>
+      </w:r>
+    </w:p>
+    <w:p>
+      <w:r>
         <w:t>N01111V1 – Westbound west of Broad St</w:t>
       </w:r>
+      <w:r>
+        <w:t xml:space="preserve"> – 57.148295, -2.099331</w:t>
+      </w:r>
     </w:p>
     <w:p>
       <w:r>
         <w:t>N01121T1 – Eastbound east of Broad St</w:t>
       </w:r>
+      <w:r>
+        <w:t xml:space="preserve"> – 57.149472, -2.097698</w:t>
+      </w:r>
     </w:p>
     <w:p>
       <w:r>
@@ -29,6 +45,9 @@
         <w:t>Castlegate</w:t>
       </w:r>
       <w:proofErr w:type="spellEnd"/>
+      <w:r>
+        <w:t xml:space="preserve"> – 57.148087,-2.093386</w:t>
+      </w:r>
     </w:p>
     <w:p>
       <w:r>
@@ -39,25 +58,40 @@
         <w:t>Castlegate</w:t>
       </w:r>
       <w:proofErr w:type="spellEnd"/>
+      <w:r>
+        <w:t xml:space="preserve"> – 57.145859, -2.101296 </w:t>
+      </w:r>
     </w:p>
     <w:p>
       <w:r>
         <w:t>N01321D1 – Eastbound east of Crown St</w:t>
       </w:r>
+      <w:r>
+        <w:t xml:space="preserve"> – 57.143297, -2102138</w:t>
+      </w:r>
     </w:p>
     <w:p>
       <w:r>
         <w:t>N01341A1 – Westbound west of Crown St</w:t>
       </w:r>
+      <w:r>
+        <w:t xml:space="preserve"> – 57.141027, -2.100990</w:t>
+      </w:r>
     </w:p>
     <w:p>
       <w:r>
         <w:t>N01341C1 – Eastbound west of Bon Accord St</w:t>
       </w:r>
+      <w:r>
+        <w:t xml:space="preserve"> – 57.141595, -2.104537</w:t>
+      </w:r>
     </w:p>
     <w:p>
       <w:r>
         <w:t>N01411W1 – Westbound west of Bon Accord St</w:t>
+      </w:r>
+      <w:r>
+        <w:t xml:space="preserve"> – 57.144322, -2.106680</w:t>
       </w:r>
     </w:p>
     <w:p/>
@@ -74,7 +108,7 @@
 </file>
 
 <file path=word/styles.xml><?xml version="1.0" encoding="utf-8"?>
-<w:styles xmlns:mc="http://schemas.openxmlformats.org/markup-compatibility/2006" xmlns:r="http://schemas.openxmlformats.org/officeDocument/2006/relationships" xmlns:w="http://schemas.openxmlformats.org/wordprocessingml/2006/main" xmlns:w14="http://schemas.microsoft.com/office/word/2010/wordml" xmlns:w15="http://schemas.microsoft.com/office/word/2012/wordml" xmlns:w16cex="http://schemas.microsoft.com/office/word/2018/wordml/cex" xmlns:w16cid="http://schemas.microsoft.com/office/word/2016/wordml/cid" xmlns:w16="http://schemas.microsoft.com/office/word/2018/wordml" xmlns:w16se="http://schemas.microsoft.com/office/word/2015/wordml/symex" mc:Ignorable="w14 w15 w16se w16cid w16 w16cex">
+<w:styles xmlns:mc="http://schemas.openxmlformats.org/markup-compatibility/2006" xmlns:r="http://schemas.openxmlformats.org/officeDocument/2006/relationships" xmlns:w="http://schemas.openxmlformats.org/wordprocessingml/2006/main" xmlns:w14="http://schemas.microsoft.com/office/word/2010/wordml" xmlns:w15="http://schemas.microsoft.com/office/word/2012/wordml" xmlns:w16cex="http://schemas.microsoft.com/office/word/2018/wordml/cex" xmlns:w16cid="http://schemas.microsoft.com/office/word/2016/wordml/cid" xmlns:w16="http://schemas.microsoft.com/office/word/2018/wordml" xmlns:w16sdtdh="http://schemas.microsoft.com/office/word/2020/wordml/sdtdatahash" xmlns:w16se="http://schemas.microsoft.com/office/word/2015/wordml/symex" mc:Ignorable="w14 w15 w16se w16cid w16 w16cex w16sdtdh">
   <w:docDefaults>
     <w:rPrDefault>
       <w:rPr>
@@ -196,6 +230,7 @@
     <w:lsdException w:name="HTML Sample" w:semiHidden="1" w:unhideWhenUsed="1"/>
     <w:lsdException w:name="HTML Typewriter" w:semiHidden="1" w:unhideWhenUsed="1"/>
     <w:lsdException w:name="HTML Variable" w:semiHidden="1" w:unhideWhenUsed="1"/>
+    <w:lsdException w:name="Normal Table" w:semiHidden="1" w:unhideWhenUsed="1"/>
     <w:lsdException w:name="annotation subject" w:semiHidden="1" w:unhideWhenUsed="1"/>
     <w:lsdException w:name="No List" w:semiHidden="1" w:unhideWhenUsed="1"/>
     <w:lsdException w:name="Outline List 1" w:semiHidden="1" w:unhideWhenUsed="1"/>
@@ -242,8 +277,10 @@
     <w:lsdException w:name="Table Subtle 2" w:semiHidden="1" w:unhideWhenUsed="1"/>
     <w:lsdException w:name="Table Web 1" w:semiHidden="1" w:unhideWhenUsed="1"/>
     <w:lsdException w:name="Table Web 2" w:semiHidden="1" w:unhideWhenUsed="1"/>
+    <w:lsdException w:name="Table Web 3" w:semiHidden="1" w:unhideWhenUsed="1"/>
     <w:lsdException w:name="Balloon Text" w:semiHidden="1" w:unhideWhenUsed="1"/>
     <w:lsdException w:name="Table Grid" w:uiPriority="39"/>
+    <w:lsdException w:name="Table Theme" w:semiHidden="1" w:unhideWhenUsed="1"/>
     <w:lsdException w:name="Placeholder Text" w:semiHidden="1"/>
     <w:lsdException w:name="No Spacing" w:uiPriority="1" w:qFormat="1"/>
     <w:lsdException w:name="Light Shading" w:uiPriority="60"/>

</xml_diff>